<commit_message>
Graduation Project Files (Documentation)
Graduation Project Files (Documentation)
</commit_message>
<xml_diff>
--- a/Term (1)/Words/Project Plan & Quality Assurance Plan.docx
+++ b/Term (1)/Words/Project Plan & Quality Assurance Plan.docx
@@ -1772,104 +1772,143 @@
           <w:sz w:val="36"/>
           <w:szCs w:val="36"/>
         </w:rPr>
-        <w:t>Black box:</w:t>
-      </w:r>
-      <w:r>
+        <w:t xml:space="preserve">Black box: </w:t>
+      </w:r>
+    </w:p>
+    <w:p>
+      <w:pPr>
+        <w:ind w:firstLine="720"/>
+        <w:rPr>
+          <w:sz w:val="32"/>
+          <w:szCs w:val="32"/>
+        </w:rPr>
+      </w:pPr>
+      <w:r>
+        <w:rPr>
+          <w:sz w:val="32"/>
+          <w:szCs w:val="32"/>
+        </w:rPr>
+        <w:t xml:space="preserve">In this stage we use test dataset as input to our </w:t>
+      </w:r>
+      <w:r>
+        <w:rPr>
+          <w:sz w:val="32"/>
+          <w:szCs w:val="32"/>
+        </w:rPr>
+        <w:t>ML model</w:t>
+      </w:r>
+      <w:r>
+        <w:rPr>
+          <w:sz w:val="32"/>
+          <w:szCs w:val="32"/>
+        </w:rPr>
+        <w:t xml:space="preserve"> to ensure the accuracy of output</w:t>
+      </w:r>
+      <w:r>
+        <w:rPr>
+          <w:sz w:val="32"/>
+          <w:szCs w:val="32"/>
+        </w:rPr>
+        <w:t xml:space="preserve"> of the system</w:t>
+      </w:r>
+      <w:r>
+        <w:rPr>
+          <w:sz w:val="32"/>
+          <w:szCs w:val="32"/>
+        </w:rPr>
+        <w:t>.</w:t>
+      </w:r>
+    </w:p>
+    <w:p>
+      <w:pPr>
         <w:rPr>
           <w:b/>
           <w:bCs/>
           <w:sz w:val="36"/>
           <w:szCs w:val="36"/>
         </w:rPr>
-        <w:t xml:space="preserve"> </w:t>
-      </w:r>
-    </w:p>
-    <w:p>
-      <w:pPr>
-        <w:ind w:firstLine="720"/>
-        <w:rPr>
-          <w:sz w:val="32"/>
-          <w:szCs w:val="32"/>
-        </w:rPr>
-      </w:pPr>
-      <w:r>
-        <w:rPr>
-          <w:sz w:val="32"/>
-          <w:szCs w:val="32"/>
-        </w:rPr>
-        <w:t>In this stage we use test dataset as input to our</w:t>
-      </w:r>
-      <w:r>
-        <w:rPr>
-          <w:sz w:val="32"/>
-          <w:szCs w:val="32"/>
-        </w:rPr>
-        <w:t xml:space="preserve"> </w:t>
-      </w:r>
-      <w:r>
-        <w:rPr>
-          <w:sz w:val="32"/>
-          <w:szCs w:val="32"/>
-        </w:rPr>
-        <w:t>ML model</w:t>
-      </w:r>
-      <w:r>
-        <w:rPr>
-          <w:sz w:val="32"/>
-          <w:szCs w:val="32"/>
-        </w:rPr>
-        <w:t xml:space="preserve"> to ensure the accuracy</w:t>
-      </w:r>
-      <w:r>
-        <w:rPr>
-          <w:sz w:val="32"/>
-          <w:szCs w:val="32"/>
-        </w:rPr>
-        <w:t xml:space="preserve"> </w:t>
-      </w:r>
-      <w:r>
-        <w:rPr>
-          <w:sz w:val="32"/>
-          <w:szCs w:val="32"/>
-        </w:rPr>
-        <w:t>of output</w:t>
-      </w:r>
-      <w:r>
-        <w:rPr>
-          <w:sz w:val="32"/>
-          <w:szCs w:val="32"/>
-        </w:rPr>
-        <w:t xml:space="preserve"> of the system</w:t>
-      </w:r>
-      <w:r>
-        <w:rPr>
-          <w:sz w:val="32"/>
-          <w:szCs w:val="32"/>
-        </w:rPr>
-        <w:t>.</w:t>
-      </w:r>
-    </w:p>
-    <w:p>
-      <w:pPr>
+      </w:pPr>
+      <w:r>
         <w:rPr>
           <w:b/>
           <w:bCs/>
           <w:sz w:val="36"/>
           <w:szCs w:val="36"/>
         </w:rPr>
+        <w:t>White box:</w:t>
+      </w:r>
+    </w:p>
+    <w:p>
+      <w:pPr>
+        <w:rPr>
+          <w:sz w:val="36"/>
+          <w:szCs w:val="36"/>
+        </w:rPr>
       </w:pPr>
       <w:r>
         <w:rPr>
           <w:b/>
           <w:bCs/>
+          <w:sz w:val="32"/>
+          <w:szCs w:val="32"/>
+        </w:rPr>
+        <w:tab/>
+      </w:r>
+      <w:r>
+        <w:rPr>
+          <w:b/>
+          <w:bCs/>
+          <w:sz w:val="32"/>
+          <w:szCs w:val="32"/>
+        </w:rPr>
+        <w:t>Unity testing</w:t>
+      </w:r>
+      <w:r>
+        <w:rPr>
+          <w:sz w:val="32"/>
+          <w:szCs w:val="32"/>
+        </w:rPr>
+        <w:t>:- In this stage of testing, we will take every com</w:t>
+      </w:r>
+      <w:r>
+        <w:rPr>
+          <w:sz w:val="32"/>
+          <w:szCs w:val="32"/>
+        </w:rPr>
+        <w:t xml:space="preserve">ponents of our </w:t>
+      </w:r>
+      <w:r>
+        <w:rPr>
+          <w:sz w:val="32"/>
+          <w:szCs w:val="32"/>
+        </w:rPr>
+        <w:t>system such as web service</w:t>
+      </w:r>
+      <w:r>
+        <w:rPr>
+          <w:sz w:val="32"/>
+          <w:szCs w:val="32"/>
+        </w:rPr>
+        <w:t xml:space="preserve">, </w:t>
+      </w:r>
+      <w:r>
+        <w:rPr>
+          <w:sz w:val="32"/>
+          <w:szCs w:val="32"/>
+        </w:rPr>
+        <w:t>machine learning model, android application to test them separately</w:t>
+      </w:r>
+      <w:r>
+        <w:rPr>
           <w:sz w:val="36"/>
           <w:szCs w:val="36"/>
         </w:rPr>
-        <w:t>White box:</w:t>
+        <w:t>.</w:t>
       </w:r>
     </w:p>
     <w:p>
       <w:pPr>
+        <w:ind w:firstLine="720"/>
         <w:rPr>
           <w:sz w:val="36"/>
           <w:szCs w:val="36"/>
@@ -1882,8 +1921,73 @@
           <w:sz w:val="32"/>
           <w:szCs w:val="32"/>
         </w:rPr>
-        <w:tab/>
-      </w:r>
+        <w:t>Integration testing</w:t>
+      </w:r>
+      <w:r>
+        <w:rPr>
+          <w:sz w:val="32"/>
+          <w:szCs w:val="32"/>
+        </w:rPr>
+        <w:t>:</w:t>
+      </w:r>
+      <w:r>
+        <w:rPr>
+          <w:sz w:val="32"/>
+          <w:szCs w:val="32"/>
+        </w:rPr>
+        <w:t xml:space="preserve">- </w:t>
+      </w:r>
+      <w:r>
+        <w:rPr>
+          <w:sz w:val="32"/>
+          <w:szCs w:val="32"/>
+        </w:rPr>
+        <w:t>In this stage of testing, we will take every com</w:t>
+      </w:r>
+      <w:r>
+        <w:rPr>
+          <w:sz w:val="32"/>
+          <w:szCs w:val="32"/>
+        </w:rPr>
+        <w:t xml:space="preserve">ponents of our </w:t>
+      </w:r>
+      <w:r>
+        <w:rPr>
+          <w:sz w:val="32"/>
+          <w:szCs w:val="32"/>
+        </w:rPr>
+        <w:t>system such as web service</w:t>
+      </w:r>
+      <w:r>
+        <w:rPr>
+          <w:sz w:val="32"/>
+          <w:szCs w:val="32"/>
+        </w:rPr>
+        <w:t xml:space="preserve">, </w:t>
+      </w:r>
+      <w:r>
+        <w:rPr>
+          <w:sz w:val="32"/>
+          <w:szCs w:val="32"/>
+        </w:rPr>
+        <w:t>machine learning model, android application to test them separately</w:t>
+      </w:r>
+      <w:r>
+        <w:rPr>
+          <w:sz w:val="36"/>
+          <w:szCs w:val="36"/>
+        </w:rPr>
+        <w:t>.</w:t>
+      </w:r>
+    </w:p>
+    <w:p>
+      <w:pPr>
+        <w:ind w:firstLine="720"/>
+        <w:rPr>
+          <w:sz w:val="32"/>
+          <w:szCs w:val="32"/>
+        </w:rPr>
+      </w:pPr>
       <w:r>
         <w:rPr>
           <w:b/>
@@ -1891,78 +1995,31 @@
           <w:sz w:val="32"/>
           <w:szCs w:val="32"/>
         </w:rPr>
-        <w:t>Unity testing</w:t>
-      </w:r>
-      <w:r>
-        <w:rPr>
-          <w:sz w:val="32"/>
-          <w:szCs w:val="32"/>
-        </w:rPr>
-        <w:t xml:space="preserve">:- </w:t>
-      </w:r>
-      <w:r>
-        <w:rPr>
-          <w:sz w:val="32"/>
-          <w:szCs w:val="32"/>
-        </w:rPr>
-        <w:t>In this stage of testing, we will take every com</w:t>
-      </w:r>
-      <w:r>
-        <w:rPr>
-          <w:sz w:val="32"/>
-          <w:szCs w:val="32"/>
-        </w:rPr>
-        <w:t xml:space="preserve">ponents of our </w:t>
-      </w:r>
-      <w:r>
-        <w:rPr>
-          <w:sz w:val="32"/>
-          <w:szCs w:val="32"/>
-        </w:rPr>
-        <w:t>system such as web service</w:t>
-      </w:r>
-      <w:r>
-        <w:rPr>
-          <w:sz w:val="32"/>
-          <w:szCs w:val="32"/>
-        </w:rPr>
-        <w:t xml:space="preserve">, </w:t>
-      </w:r>
-      <w:r>
-        <w:rPr>
-          <w:sz w:val="32"/>
-          <w:szCs w:val="32"/>
-        </w:rPr>
-        <w:t>machine learning model,</w:t>
-      </w:r>
-      <w:r>
-        <w:rPr>
-          <w:sz w:val="32"/>
-          <w:szCs w:val="32"/>
-        </w:rPr>
-        <w:t xml:space="preserve"> </w:t>
-      </w:r>
-      <w:r>
-        <w:rPr>
-          <w:sz w:val="32"/>
-          <w:szCs w:val="32"/>
-        </w:rPr>
-        <w:t>android application to test them separately</w:t>
-      </w:r>
-      <w:r>
-        <w:rPr>
-          <w:sz w:val="36"/>
-          <w:szCs w:val="36"/>
-        </w:rPr>
-        <w:t>.</w:t>
+        <w:t>Validation testing</w:t>
+      </w:r>
+      <w:proofErr w:type="gramStart"/>
+      <w:r>
+        <w:rPr>
+          <w:sz w:val="32"/>
+          <w:szCs w:val="32"/>
+        </w:rPr>
+        <w:t>:-</w:t>
+      </w:r>
+      <w:proofErr w:type="gramEnd"/>
+      <w:r>
+        <w:rPr>
+          <w:sz w:val="32"/>
+          <w:szCs w:val="32"/>
+        </w:rPr>
+        <w:t xml:space="preserve"> Validation testing is the process of ensuring if the tested and developed application satisfies its functionality requirements. The business requirement logic or scenarios have to be tested in detail. All the critical functionalities of an application must be tested here.</w:t>
       </w:r>
     </w:p>
     <w:p>
       <w:pPr>
         <w:ind w:firstLine="720"/>
         <w:rPr>
-          <w:sz w:val="36"/>
-          <w:szCs w:val="36"/>
+          <w:sz w:val="32"/>
+          <w:szCs w:val="32"/>
         </w:rPr>
       </w:pPr>
       <w:r>
@@ -1972,8 +2029,9 @@
           <w:sz w:val="32"/>
           <w:szCs w:val="32"/>
         </w:rPr>
-        <w:t>Integration testing</w:t>
-      </w:r>
+        <w:t>Alpha</w:t>
+      </w:r>
+      <w:proofErr w:type="gramStart"/>
       <w:r>
         <w:rPr>
           <w:sz w:val="32"/>
@@ -1986,22 +2044,9 @@
           <w:sz w:val="32"/>
           <w:szCs w:val="32"/>
         </w:rPr>
-        <w:t xml:space="preserve">- </w:t>
-      </w:r>
-      <w:r>
-        <w:rPr>
-          <w:sz w:val="32"/>
-          <w:szCs w:val="32"/>
-        </w:rPr>
-        <w:t>In this stage of testing, we will take every com</w:t>
-      </w:r>
-      <w:r>
-        <w:rPr>
-          <w:sz w:val="32"/>
-          <w:szCs w:val="32"/>
-        </w:rPr>
-        <w:t>ponents of our</w:t>
-      </w:r>
+        <w:t>-</w:t>
+      </w:r>
+      <w:proofErr w:type="gramEnd"/>
       <w:r>
         <w:rPr>
           <w:sz w:val="32"/>
@@ -2014,28 +2059,42 @@
           <w:sz w:val="32"/>
           <w:szCs w:val="32"/>
         </w:rPr>
-        <w:t>system such as web service</w:t>
-      </w:r>
-      <w:r>
-        <w:rPr>
-          <w:sz w:val="32"/>
-          <w:szCs w:val="32"/>
-        </w:rPr>
-        <w:t xml:space="preserve">, </w:t>
-      </w:r>
-      <w:r>
-        <w:rPr>
-          <w:sz w:val="32"/>
-          <w:szCs w:val="32"/>
-        </w:rPr>
-        <w:t>machine learning model, android application to test them separately</w:t>
-      </w:r>
-      <w:r>
-        <w:rPr>
-          <w:sz w:val="36"/>
-          <w:szCs w:val="36"/>
-        </w:rPr>
-        <w:t>.</w:t>
+        <w:t>In this part, a group of testers in our team test the product in a laboratory</w:t>
+      </w:r>
+      <w:r>
+        <w:rPr>
+          <w:sz w:val="32"/>
+          <w:szCs w:val="32"/>
+        </w:rPr>
+        <w:t xml:space="preserve"> </w:t>
+      </w:r>
+      <w:r>
+        <w:rPr>
+          <w:sz w:val="32"/>
+          <w:szCs w:val="32"/>
+        </w:rPr>
+        <w:t>environment to ensur</w:t>
+      </w:r>
+      <w:r>
+        <w:rPr>
+          <w:sz w:val="32"/>
+          <w:szCs w:val="32"/>
+        </w:rPr>
+        <w:t xml:space="preserve">e efficiency of product and fix </w:t>
+      </w:r>
+      <w:r>
+        <w:rPr>
+          <w:sz w:val="32"/>
+          <w:szCs w:val="32"/>
+        </w:rPr>
+        <w:t>errors.</w:t>
+      </w:r>
+      <w:r>
+        <w:rPr>
+          <w:sz w:val="32"/>
+          <w:szCs w:val="32"/>
+        </w:rPr>
+        <w:cr/>
       </w:r>
     </w:p>
     <w:p>
@@ -2053,7 +2112,7 @@
           <w:sz w:val="32"/>
           <w:szCs w:val="32"/>
         </w:rPr>
-        <w:t>Validation testing</w:t>
+        <w:t>Beta</w:t>
       </w:r>
       <w:proofErr w:type="gramStart"/>
       <w:r>
@@ -2072,10 +2131,6 @@
       </w:r>
       <w:proofErr w:type="gramEnd"/>
       <w:r>
-        <w:rPr>
-          <w:sz w:val="32"/>
-          <w:szCs w:val="32"/>
-        </w:rPr>
         <w:t xml:space="preserve"> </w:t>
       </w:r>
       <w:r>
@@ -2083,194 +2138,7 @@
           <w:sz w:val="32"/>
           <w:szCs w:val="32"/>
         </w:rPr>
-        <w:t>Validation testing is the process of ensuring if the tested and developed</w:t>
-      </w:r>
-      <w:r>
-        <w:rPr>
-          <w:sz w:val="32"/>
-          <w:szCs w:val="32"/>
-        </w:rPr>
-        <w:t xml:space="preserve"> </w:t>
-      </w:r>
-      <w:r>
-        <w:rPr>
-          <w:sz w:val="32"/>
-          <w:szCs w:val="32"/>
-        </w:rPr>
-        <w:t>application satisfies its functionality requirements. The business requirement</w:t>
-      </w:r>
-      <w:r>
-        <w:rPr>
-          <w:sz w:val="32"/>
-          <w:szCs w:val="32"/>
-        </w:rPr>
-        <w:t xml:space="preserve"> </w:t>
-      </w:r>
-      <w:r>
-        <w:rPr>
-          <w:sz w:val="32"/>
-          <w:szCs w:val="32"/>
-        </w:rPr>
-        <w:t>logic or scenarios have to be tested in detail. All the critical functionalities of</w:t>
-      </w:r>
-      <w:r>
-        <w:rPr>
-          <w:sz w:val="32"/>
-          <w:szCs w:val="32"/>
-        </w:rPr>
-        <w:t xml:space="preserve"> </w:t>
-      </w:r>
-      <w:r>
-        <w:rPr>
-          <w:sz w:val="32"/>
-          <w:szCs w:val="32"/>
-        </w:rPr>
-        <w:t>an application must be tested here.</w:t>
-      </w:r>
-    </w:p>
-    <w:p>
-      <w:pPr>
-        <w:ind w:firstLine="720"/>
-        <w:rPr>
-          <w:sz w:val="32"/>
-          <w:szCs w:val="32"/>
-        </w:rPr>
-      </w:pPr>
-      <w:r>
-        <w:rPr>
-          <w:b/>
-          <w:bCs/>
-          <w:sz w:val="32"/>
-          <w:szCs w:val="32"/>
-        </w:rPr>
-        <w:t>Alpha</w:t>
-      </w:r>
-      <w:proofErr w:type="gramStart"/>
-      <w:r>
-        <w:rPr>
-          <w:sz w:val="32"/>
-          <w:szCs w:val="32"/>
-        </w:rPr>
-        <w:t>:</w:t>
-      </w:r>
-      <w:r>
-        <w:rPr>
-          <w:sz w:val="32"/>
-          <w:szCs w:val="32"/>
-        </w:rPr>
-        <w:t>-</w:t>
-      </w:r>
-      <w:proofErr w:type="gramEnd"/>
-      <w:r>
-        <w:rPr>
-          <w:sz w:val="32"/>
-          <w:szCs w:val="32"/>
-        </w:rPr>
-        <w:t xml:space="preserve"> </w:t>
-      </w:r>
-      <w:r>
-        <w:rPr>
-          <w:sz w:val="32"/>
-          <w:szCs w:val="32"/>
-        </w:rPr>
-        <w:t>In this part, a group of testers in our team test the product in a laboratory</w:t>
-      </w:r>
-      <w:r>
-        <w:rPr>
-          <w:sz w:val="32"/>
-          <w:szCs w:val="32"/>
-        </w:rPr>
-        <w:t xml:space="preserve"> </w:t>
-      </w:r>
-      <w:r>
-        <w:rPr>
-          <w:sz w:val="32"/>
-          <w:szCs w:val="32"/>
-        </w:rPr>
-        <w:t>environment to ensur</w:t>
-      </w:r>
-      <w:r>
-        <w:rPr>
-          <w:sz w:val="32"/>
-          <w:szCs w:val="32"/>
-        </w:rPr>
-        <w:t xml:space="preserve">e efficiency of product and fix </w:t>
-      </w:r>
-      <w:r>
-        <w:rPr>
-          <w:sz w:val="32"/>
-          <w:szCs w:val="32"/>
-        </w:rPr>
-        <w:t>errors.</w:t>
-      </w:r>
-      <w:r>
-        <w:rPr>
-          <w:sz w:val="32"/>
-          <w:szCs w:val="32"/>
-        </w:rPr>
-        <w:cr/>
-      </w:r>
-    </w:p>
-    <w:p>
-      <w:pPr>
-        <w:ind w:firstLine="720"/>
-        <w:rPr>
-          <w:sz w:val="32"/>
-          <w:szCs w:val="32"/>
-        </w:rPr>
-      </w:pPr>
-      <w:r>
-        <w:rPr>
-          <w:b/>
-          <w:bCs/>
-          <w:sz w:val="32"/>
-          <w:szCs w:val="32"/>
-        </w:rPr>
-        <w:t>Beta</w:t>
-      </w:r>
-      <w:proofErr w:type="gramStart"/>
-      <w:r>
-        <w:rPr>
-          <w:sz w:val="32"/>
-          <w:szCs w:val="32"/>
-        </w:rPr>
-        <w:t>:</w:t>
-      </w:r>
-      <w:r>
-        <w:rPr>
-          <w:sz w:val="32"/>
-          <w:szCs w:val="32"/>
-        </w:rPr>
-        <w:t>-</w:t>
-      </w:r>
-      <w:proofErr w:type="gramEnd"/>
-      <w:r>
-        <w:rPr>
-          <w:sz w:val="32"/>
-          <w:szCs w:val="32"/>
-        </w:rPr>
-        <w:t xml:space="preserve"> </w:t>
-      </w:r>
-      <w:r>
-        <w:rPr>
-          <w:sz w:val="32"/>
-          <w:szCs w:val="32"/>
-        </w:rPr>
-        <w:t>In this stage of testing the application has been sent to some doctors to be</w:t>
-      </w:r>
-      <w:r>
-        <w:rPr>
-          <w:sz w:val="32"/>
-          <w:szCs w:val="32"/>
-        </w:rPr>
-        <w:t xml:space="preserve"> </w:t>
-      </w:r>
-      <w:r>
-        <w:rPr>
-          <w:sz w:val="32"/>
-          <w:szCs w:val="32"/>
-        </w:rPr>
-        <w:t>tested on clinical and hospital and test the system efficiency and outputs i</w:t>
+        <w:t>At</w:t>
       </w:r>
       <w:bookmarkStart w:id="0" w:name="_GoBack"/>
       <w:bookmarkEnd w:id="0"/>
@@ -2279,21 +2147,14 @@
           <w:sz w:val="32"/>
           <w:szCs w:val="32"/>
         </w:rPr>
-        <w:t>s</w:t>
-      </w:r>
-      <w:r>
-        <w:rPr>
-          <w:sz w:val="32"/>
-          <w:szCs w:val="32"/>
-        </w:rPr>
-        <w:t xml:space="preserve"> </w:t>
-      </w:r>
-      <w:r>
-        <w:rPr>
-          <w:sz w:val="32"/>
-          <w:szCs w:val="32"/>
-        </w:rPr>
-        <w:t>correct or not, retrieve feedback to our team.</w:t>
+        <w:t xml:space="preserve"> this stage we will test the application on real users, farmers and people who have some plants at home</w:t>
+      </w:r>
+      <w:r>
+        <w:rPr>
+          <w:sz w:val="32"/>
+          <w:szCs w:val="32"/>
+        </w:rPr>
+        <w:t>, retrieve feedback to our team.</w:t>
       </w:r>
     </w:p>
     <w:p>
@@ -2356,6 +2217,7 @@
         <w:docPartUnique/>
       </w:docPartObj>
     </w:sdtPr>
+    <w:sdtEndPr/>
     <w:sdtContent>
       <w:sdt>
         <w:sdtPr>
@@ -2365,6 +2227,7 @@
             <w:docPartUnique/>
           </w:docPartObj>
         </w:sdtPr>
+        <w:sdtEndPr/>
         <w:sdtContent>
           <w:p>
             <w:pPr>
@@ -2404,7 +2267,7 @@
                 <w:bCs/>
                 <w:noProof/>
               </w:rPr>
-              <w:t>2</w:t>
+              <w:t>1</w:t>
             </w:r>
             <w:r>
               <w:rPr>

</xml_diff>

<commit_message>
User use case figure -1-
User use case figure -1-
</commit_message>
<xml_diff>
--- a/Term (1)/Words/Project Plan & Quality Assurance Plan.docx
+++ b/Term (1)/Words/Project Plan & Quality Assurance Plan.docx
@@ -1230,10 +1230,13 @@
             <w:pPr>
               <w:jc w:val="center"/>
               <w:rPr>
-                <w:b/>
-                <w:bCs/>
-                <w:sz w:val="24"/>
-                <w:szCs w:val="24"/>
+                <w:rFonts w:hint="cs"/>
+                <w:b/>
+                <w:bCs/>
+                <w:sz w:val="24"/>
+                <w:szCs w:val="24"/>
+                <w:rtl/>
+                <w:lang w:bidi="ar-EG"/>
               </w:rPr>
             </w:pPr>
             <w:r>
@@ -2269,7 +2272,7 @@
                 <w:bCs/>
                 <w:noProof/>
               </w:rPr>
-              <w:t>1</w:t>
+              <w:t>2</w:t>
             </w:r>
             <w:r>
               <w:rPr>

</xml_diff>